<commit_message>
Updated the spring doc file
</commit_message>
<xml_diff>
--- a/Spring/Spring_doc.docx
+++ b/Spring/Spring_doc.docx
@@ -386,10 +386,89 @@
         <w:t>Spring IOC or DI facility that you can inject or initialize the dependencies automatically.</w:t>
       </w:r>
     </w:p>
-    <w:p>
+    <w:p/>
+    <w:p>
+      <w:pPr>
+        <w:pStyle w:val="ListParagraph"/>
+      </w:pPr>
+    </w:p>
+    <w:p>
+      <w:pPr>
+        <w:pStyle w:val="ListParagraph"/>
+      </w:pPr>
+    </w:p>
+    <w:p>
+      <w:pPr>
+        <w:pStyle w:val="ListParagraph"/>
+      </w:pPr>
       <w:bookmarkStart w:id="0" w:name="_GoBack"/>
       <w:bookmarkEnd w:id="0"/>
     </w:p>
+    <w:p>
+      <w:pPr>
+        <w:pStyle w:val="ListParagraph"/>
+        <w:numPr>
+          <w:ilvl w:val="0"/>
+          <w:numId w:val="7"/>
+        </w:numPr>
+      </w:pPr>
+      <w:r>
+        <w:lastRenderedPageBreak/>
+        <w:t>Steps to create spring app in eclipse:</w:t>
+      </w:r>
+    </w:p>
+    <w:p/>
+    <w:p>
+      <w:pPr>
+        <w:pStyle w:val="ListParagraph"/>
+        <w:numPr>
+          <w:ilvl w:val="0"/>
+          <w:numId w:val="6"/>
+        </w:numPr>
+      </w:pPr>
+      <w:r>
+        <w:t xml:space="preserve">Create the java project </w:t>
+      </w:r>
+    </w:p>
+    <w:p>
+      <w:pPr>
+        <w:pStyle w:val="ListParagraph"/>
+        <w:numPr>
+          <w:ilvl w:val="0"/>
+          <w:numId w:val="6"/>
+        </w:numPr>
+      </w:pPr>
+      <w:r>
+        <w:t>Add the spring 3 jars to project build path</w:t>
+      </w:r>
+    </w:p>
+    <w:p>
+      <w:pPr>
+        <w:pStyle w:val="ListParagraph"/>
+        <w:numPr>
+          <w:ilvl w:val="0"/>
+          <w:numId w:val="6"/>
+        </w:numPr>
+      </w:pPr>
+      <w:r>
+        <w:t xml:space="preserve">Add the spring configuration XML file to src folder (jlcindia.xml) applicationContext.xml is by default name </w:t>
+      </w:r>
+    </w:p>
+    <w:p>
+      <w:pPr>
+        <w:pStyle w:val="ListParagraph"/>
+        <w:numPr>
+          <w:ilvl w:val="0"/>
+          <w:numId w:val="6"/>
+        </w:numPr>
+      </w:pPr>
+      <w:r>
+        <w:t>Write the required java classes and update the configuration file.</w:t>
+      </w:r>
+    </w:p>
+    <w:p/>
+    <w:p/>
+    <w:p/>
     <w:p>
       <w:pPr>
         <w:pStyle w:val="ListParagraph"/>
@@ -415,6 +494,119 @@
 <file path=word/numbering.xml><?xml version="1.0" encoding="utf-8"?>
 <w:numbering xmlns:wpc="http://schemas.microsoft.com/office/word/2010/wordprocessingCanvas" xmlns:cx="http://schemas.microsoft.com/office/drawing/2014/chartex" xmlns:mc="http://schemas.openxmlformats.org/markup-compatibility/2006" xmlns:o="urn:schemas-microsoft-com:office:office" xmlns:r="http://schemas.openxmlformats.org/officeDocument/2006/relationships" xmlns:m="http://schemas.openxmlformats.org/officeDocument/2006/math" xmlns:v="urn:schemas-microsoft-com:vml" xmlns:wp14="http://schemas.microsoft.com/office/word/2010/wordprocessingDrawing" xmlns:wp="http://schemas.openxmlformats.org/drawingml/2006/wordprocessingDrawing" xmlns:w10="urn:schemas-microsoft-com:office:word" xmlns:w="http://schemas.openxmlformats.org/wordprocessingml/2006/main" xmlns:w14="http://schemas.microsoft.com/office/word/2010/wordml" xmlns:w15="http://schemas.microsoft.com/office/word/2012/wordml" xmlns:w16se="http://schemas.microsoft.com/office/word/2015/wordml/symex" xmlns:wpg="http://schemas.microsoft.com/office/word/2010/wordprocessingGroup" xmlns:wpi="http://schemas.microsoft.com/office/word/2010/wordprocessingInk" xmlns:wne="http://schemas.microsoft.com/office/word/2006/wordml" xmlns:wps="http://schemas.microsoft.com/office/word/2010/wordprocessingShape" mc:Ignorable="w14 w15 w16se wp14">
   <w:abstractNum w:abstractNumId="0" w15:restartNumberingAfterBreak="0">
+    <w:nsid w:val="1A71191D"/>
+    <w:multiLevelType w:val="hybridMultilevel"/>
+    <w:tmpl w:val="5F4A249E"/>
+    <w:lvl w:ilvl="0" w:tplc="0409000B">
+      <w:start w:val="1"/>
+      <w:numFmt w:val="bullet"/>
+      <w:lvlText w:val=""/>
+      <w:lvlJc w:val="left"/>
+      <w:pPr>
+        <w:ind w:left="720" w:hanging="360"/>
+      </w:pPr>
+      <w:rPr>
+        <w:rFonts w:ascii="Wingdings" w:hAnsi="Wingdings" w:hint="default"/>
+      </w:rPr>
+    </w:lvl>
+    <w:lvl w:ilvl="1" w:tplc="04090003" w:tentative="1">
+      <w:start w:val="1"/>
+      <w:numFmt w:val="bullet"/>
+      <w:lvlText w:val="o"/>
+      <w:lvlJc w:val="left"/>
+      <w:pPr>
+        <w:ind w:left="1440" w:hanging="360"/>
+      </w:pPr>
+      <w:rPr>
+        <w:rFonts w:ascii="Courier New" w:hAnsi="Courier New" w:cs="Courier New" w:hint="default"/>
+      </w:rPr>
+    </w:lvl>
+    <w:lvl w:ilvl="2" w:tplc="04090005" w:tentative="1">
+      <w:start w:val="1"/>
+      <w:numFmt w:val="bullet"/>
+      <w:lvlText w:val=""/>
+      <w:lvlJc w:val="left"/>
+      <w:pPr>
+        <w:ind w:left="2160" w:hanging="360"/>
+      </w:pPr>
+      <w:rPr>
+        <w:rFonts w:ascii="Wingdings" w:hAnsi="Wingdings" w:hint="default"/>
+      </w:rPr>
+    </w:lvl>
+    <w:lvl w:ilvl="3" w:tplc="04090001" w:tentative="1">
+      <w:start w:val="1"/>
+      <w:numFmt w:val="bullet"/>
+      <w:lvlText w:val=""/>
+      <w:lvlJc w:val="left"/>
+      <w:pPr>
+        <w:ind w:left="2880" w:hanging="360"/>
+      </w:pPr>
+      <w:rPr>
+        <w:rFonts w:ascii="Symbol" w:hAnsi="Symbol" w:hint="default"/>
+      </w:rPr>
+    </w:lvl>
+    <w:lvl w:ilvl="4" w:tplc="04090003" w:tentative="1">
+      <w:start w:val="1"/>
+      <w:numFmt w:val="bullet"/>
+      <w:lvlText w:val="o"/>
+      <w:lvlJc w:val="left"/>
+      <w:pPr>
+        <w:ind w:left="3600" w:hanging="360"/>
+      </w:pPr>
+      <w:rPr>
+        <w:rFonts w:ascii="Courier New" w:hAnsi="Courier New" w:cs="Courier New" w:hint="default"/>
+      </w:rPr>
+    </w:lvl>
+    <w:lvl w:ilvl="5" w:tplc="04090005" w:tentative="1">
+      <w:start w:val="1"/>
+      <w:numFmt w:val="bullet"/>
+      <w:lvlText w:val=""/>
+      <w:lvlJc w:val="left"/>
+      <w:pPr>
+        <w:ind w:left="4320" w:hanging="360"/>
+      </w:pPr>
+      <w:rPr>
+        <w:rFonts w:ascii="Wingdings" w:hAnsi="Wingdings" w:hint="default"/>
+      </w:rPr>
+    </w:lvl>
+    <w:lvl w:ilvl="6" w:tplc="04090001" w:tentative="1">
+      <w:start w:val="1"/>
+      <w:numFmt w:val="bullet"/>
+      <w:lvlText w:val=""/>
+      <w:lvlJc w:val="left"/>
+      <w:pPr>
+        <w:ind w:left="5040" w:hanging="360"/>
+      </w:pPr>
+      <w:rPr>
+        <w:rFonts w:ascii="Symbol" w:hAnsi="Symbol" w:hint="default"/>
+      </w:rPr>
+    </w:lvl>
+    <w:lvl w:ilvl="7" w:tplc="04090003" w:tentative="1">
+      <w:start w:val="1"/>
+      <w:numFmt w:val="bullet"/>
+      <w:lvlText w:val="o"/>
+      <w:lvlJc w:val="left"/>
+      <w:pPr>
+        <w:ind w:left="5760" w:hanging="360"/>
+      </w:pPr>
+      <w:rPr>
+        <w:rFonts w:ascii="Courier New" w:hAnsi="Courier New" w:cs="Courier New" w:hint="default"/>
+      </w:rPr>
+    </w:lvl>
+    <w:lvl w:ilvl="8" w:tplc="04090005" w:tentative="1">
+      <w:start w:val="1"/>
+      <w:numFmt w:val="bullet"/>
+      <w:lvlText w:val=""/>
+      <w:lvlJc w:val="left"/>
+      <w:pPr>
+        <w:ind w:left="6480" w:hanging="360"/>
+      </w:pPr>
+      <w:rPr>
+        <w:rFonts w:ascii="Wingdings" w:hAnsi="Wingdings" w:hint="default"/>
+      </w:rPr>
+    </w:lvl>
+  </w:abstractNum>
+  <w:abstractNum w:abstractNumId="1" w15:restartNumberingAfterBreak="0">
     <w:nsid w:val="23012630"/>
     <w:multiLevelType w:val="hybridMultilevel"/>
     <w:tmpl w:val="62C2088A"/>
@@ -527,7 +719,7 @@
       </w:rPr>
     </w:lvl>
   </w:abstractNum>
-  <w:abstractNum w:abstractNumId="1" w15:restartNumberingAfterBreak="0">
+  <w:abstractNum w:abstractNumId="2" w15:restartNumberingAfterBreak="0">
     <w:nsid w:val="2CAD256A"/>
     <w:multiLevelType w:val="hybridMultilevel"/>
     <w:tmpl w:val="2468EBFE"/>
@@ -616,7 +808,7 @@
       </w:pPr>
     </w:lvl>
   </w:abstractNum>
-  <w:abstractNum w:abstractNumId="2" w15:restartNumberingAfterBreak="0">
+  <w:abstractNum w:abstractNumId="3" w15:restartNumberingAfterBreak="0">
     <w:nsid w:val="42197E03"/>
     <w:multiLevelType w:val="hybridMultilevel"/>
     <w:tmpl w:val="30825364"/>
@@ -729,7 +921,7 @@
       </w:rPr>
     </w:lvl>
   </w:abstractNum>
-  <w:abstractNum w:abstractNumId="3" w15:restartNumberingAfterBreak="0">
+  <w:abstractNum w:abstractNumId="4" w15:restartNumberingAfterBreak="0">
     <w:nsid w:val="4AE462D2"/>
     <w:multiLevelType w:val="hybridMultilevel"/>
     <w:tmpl w:val="C060D812"/>
@@ -842,17 +1034,252 @@
       </w:rPr>
     </w:lvl>
   </w:abstractNum>
+  <w:abstractNum w:abstractNumId="5" w15:restartNumberingAfterBreak="0">
+    <w:nsid w:val="53C9005E"/>
+    <w:multiLevelType w:val="hybridMultilevel"/>
+    <w:tmpl w:val="7E2A85C8"/>
+    <w:lvl w:ilvl="0" w:tplc="0409000B">
+      <w:start w:val="1"/>
+      <w:numFmt w:val="bullet"/>
+      <w:lvlText w:val=""/>
+      <w:lvlJc w:val="left"/>
+      <w:pPr>
+        <w:ind w:left="720" w:hanging="360"/>
+      </w:pPr>
+      <w:rPr>
+        <w:rFonts w:ascii="Wingdings" w:hAnsi="Wingdings" w:hint="default"/>
+      </w:rPr>
+    </w:lvl>
+    <w:lvl w:ilvl="1" w:tplc="04090003" w:tentative="1">
+      <w:start w:val="1"/>
+      <w:numFmt w:val="bullet"/>
+      <w:lvlText w:val="o"/>
+      <w:lvlJc w:val="left"/>
+      <w:pPr>
+        <w:ind w:left="1440" w:hanging="360"/>
+      </w:pPr>
+      <w:rPr>
+        <w:rFonts w:ascii="Courier New" w:hAnsi="Courier New" w:cs="Courier New" w:hint="default"/>
+      </w:rPr>
+    </w:lvl>
+    <w:lvl w:ilvl="2" w:tplc="04090005" w:tentative="1">
+      <w:start w:val="1"/>
+      <w:numFmt w:val="bullet"/>
+      <w:lvlText w:val=""/>
+      <w:lvlJc w:val="left"/>
+      <w:pPr>
+        <w:ind w:left="2160" w:hanging="360"/>
+      </w:pPr>
+      <w:rPr>
+        <w:rFonts w:ascii="Wingdings" w:hAnsi="Wingdings" w:hint="default"/>
+      </w:rPr>
+    </w:lvl>
+    <w:lvl w:ilvl="3" w:tplc="04090001" w:tentative="1">
+      <w:start w:val="1"/>
+      <w:numFmt w:val="bullet"/>
+      <w:lvlText w:val=""/>
+      <w:lvlJc w:val="left"/>
+      <w:pPr>
+        <w:ind w:left="2880" w:hanging="360"/>
+      </w:pPr>
+      <w:rPr>
+        <w:rFonts w:ascii="Symbol" w:hAnsi="Symbol" w:hint="default"/>
+      </w:rPr>
+    </w:lvl>
+    <w:lvl w:ilvl="4" w:tplc="04090003" w:tentative="1">
+      <w:start w:val="1"/>
+      <w:numFmt w:val="bullet"/>
+      <w:lvlText w:val="o"/>
+      <w:lvlJc w:val="left"/>
+      <w:pPr>
+        <w:ind w:left="3600" w:hanging="360"/>
+      </w:pPr>
+      <w:rPr>
+        <w:rFonts w:ascii="Courier New" w:hAnsi="Courier New" w:cs="Courier New" w:hint="default"/>
+      </w:rPr>
+    </w:lvl>
+    <w:lvl w:ilvl="5" w:tplc="04090005" w:tentative="1">
+      <w:start w:val="1"/>
+      <w:numFmt w:val="bullet"/>
+      <w:lvlText w:val=""/>
+      <w:lvlJc w:val="left"/>
+      <w:pPr>
+        <w:ind w:left="4320" w:hanging="360"/>
+      </w:pPr>
+      <w:rPr>
+        <w:rFonts w:ascii="Wingdings" w:hAnsi="Wingdings" w:hint="default"/>
+      </w:rPr>
+    </w:lvl>
+    <w:lvl w:ilvl="6" w:tplc="04090001" w:tentative="1">
+      <w:start w:val="1"/>
+      <w:numFmt w:val="bullet"/>
+      <w:lvlText w:val=""/>
+      <w:lvlJc w:val="left"/>
+      <w:pPr>
+        <w:ind w:left="5040" w:hanging="360"/>
+      </w:pPr>
+      <w:rPr>
+        <w:rFonts w:ascii="Symbol" w:hAnsi="Symbol" w:hint="default"/>
+      </w:rPr>
+    </w:lvl>
+    <w:lvl w:ilvl="7" w:tplc="04090003" w:tentative="1">
+      <w:start w:val="1"/>
+      <w:numFmt w:val="bullet"/>
+      <w:lvlText w:val="o"/>
+      <w:lvlJc w:val="left"/>
+      <w:pPr>
+        <w:ind w:left="5760" w:hanging="360"/>
+      </w:pPr>
+      <w:rPr>
+        <w:rFonts w:ascii="Courier New" w:hAnsi="Courier New" w:cs="Courier New" w:hint="default"/>
+      </w:rPr>
+    </w:lvl>
+    <w:lvl w:ilvl="8" w:tplc="04090005" w:tentative="1">
+      <w:start w:val="1"/>
+      <w:numFmt w:val="bullet"/>
+      <w:lvlText w:val=""/>
+      <w:lvlJc w:val="left"/>
+      <w:pPr>
+        <w:ind w:left="6480" w:hanging="360"/>
+      </w:pPr>
+      <w:rPr>
+        <w:rFonts w:ascii="Wingdings" w:hAnsi="Wingdings" w:hint="default"/>
+      </w:rPr>
+    </w:lvl>
+  </w:abstractNum>
+  <w:abstractNum w:abstractNumId="6" w15:restartNumberingAfterBreak="0">
+    <w:nsid w:val="7A96236B"/>
+    <w:multiLevelType w:val="hybridMultilevel"/>
+    <w:tmpl w:val="E530E4A0"/>
+    <w:lvl w:ilvl="0" w:tplc="04090001">
+      <w:start w:val="1"/>
+      <w:numFmt w:val="bullet"/>
+      <w:lvlText w:val=""/>
+      <w:lvlJc w:val="left"/>
+      <w:pPr>
+        <w:ind w:left="1080" w:hanging="360"/>
+      </w:pPr>
+      <w:rPr>
+        <w:rFonts w:ascii="Symbol" w:hAnsi="Symbol" w:hint="default"/>
+      </w:rPr>
+    </w:lvl>
+    <w:lvl w:ilvl="1" w:tplc="04090003" w:tentative="1">
+      <w:start w:val="1"/>
+      <w:numFmt w:val="bullet"/>
+      <w:lvlText w:val="o"/>
+      <w:lvlJc w:val="left"/>
+      <w:pPr>
+        <w:ind w:left="1800" w:hanging="360"/>
+      </w:pPr>
+      <w:rPr>
+        <w:rFonts w:ascii="Courier New" w:hAnsi="Courier New" w:cs="Courier New" w:hint="default"/>
+      </w:rPr>
+    </w:lvl>
+    <w:lvl w:ilvl="2" w:tplc="04090005" w:tentative="1">
+      <w:start w:val="1"/>
+      <w:numFmt w:val="bullet"/>
+      <w:lvlText w:val=""/>
+      <w:lvlJc w:val="left"/>
+      <w:pPr>
+        <w:ind w:left="2520" w:hanging="360"/>
+      </w:pPr>
+      <w:rPr>
+        <w:rFonts w:ascii="Wingdings" w:hAnsi="Wingdings" w:hint="default"/>
+      </w:rPr>
+    </w:lvl>
+    <w:lvl w:ilvl="3" w:tplc="04090001" w:tentative="1">
+      <w:start w:val="1"/>
+      <w:numFmt w:val="bullet"/>
+      <w:lvlText w:val=""/>
+      <w:lvlJc w:val="left"/>
+      <w:pPr>
+        <w:ind w:left="3240" w:hanging="360"/>
+      </w:pPr>
+      <w:rPr>
+        <w:rFonts w:ascii="Symbol" w:hAnsi="Symbol" w:hint="default"/>
+      </w:rPr>
+    </w:lvl>
+    <w:lvl w:ilvl="4" w:tplc="04090003" w:tentative="1">
+      <w:start w:val="1"/>
+      <w:numFmt w:val="bullet"/>
+      <w:lvlText w:val="o"/>
+      <w:lvlJc w:val="left"/>
+      <w:pPr>
+        <w:ind w:left="3960" w:hanging="360"/>
+      </w:pPr>
+      <w:rPr>
+        <w:rFonts w:ascii="Courier New" w:hAnsi="Courier New" w:cs="Courier New" w:hint="default"/>
+      </w:rPr>
+    </w:lvl>
+    <w:lvl w:ilvl="5" w:tplc="04090005" w:tentative="1">
+      <w:start w:val="1"/>
+      <w:numFmt w:val="bullet"/>
+      <w:lvlText w:val=""/>
+      <w:lvlJc w:val="left"/>
+      <w:pPr>
+        <w:ind w:left="4680" w:hanging="360"/>
+      </w:pPr>
+      <w:rPr>
+        <w:rFonts w:ascii="Wingdings" w:hAnsi="Wingdings" w:hint="default"/>
+      </w:rPr>
+    </w:lvl>
+    <w:lvl w:ilvl="6" w:tplc="04090001" w:tentative="1">
+      <w:start w:val="1"/>
+      <w:numFmt w:val="bullet"/>
+      <w:lvlText w:val=""/>
+      <w:lvlJc w:val="left"/>
+      <w:pPr>
+        <w:ind w:left="5400" w:hanging="360"/>
+      </w:pPr>
+      <w:rPr>
+        <w:rFonts w:ascii="Symbol" w:hAnsi="Symbol" w:hint="default"/>
+      </w:rPr>
+    </w:lvl>
+    <w:lvl w:ilvl="7" w:tplc="04090003" w:tentative="1">
+      <w:start w:val="1"/>
+      <w:numFmt w:val="bullet"/>
+      <w:lvlText w:val="o"/>
+      <w:lvlJc w:val="left"/>
+      <w:pPr>
+        <w:ind w:left="6120" w:hanging="360"/>
+      </w:pPr>
+      <w:rPr>
+        <w:rFonts w:ascii="Courier New" w:hAnsi="Courier New" w:cs="Courier New" w:hint="default"/>
+      </w:rPr>
+    </w:lvl>
+    <w:lvl w:ilvl="8" w:tplc="04090005" w:tentative="1">
+      <w:start w:val="1"/>
+      <w:numFmt w:val="bullet"/>
+      <w:lvlText w:val=""/>
+      <w:lvlJc w:val="left"/>
+      <w:pPr>
+        <w:ind w:left="6840" w:hanging="360"/>
+      </w:pPr>
+      <w:rPr>
+        <w:rFonts w:ascii="Wingdings" w:hAnsi="Wingdings" w:hint="default"/>
+      </w:rPr>
+    </w:lvl>
+  </w:abstractNum>
   <w:num w:numId="1">
+    <w:abstractNumId w:val="2"/>
+  </w:num>
+  <w:num w:numId="2">
+    <w:abstractNumId w:val="3"/>
+  </w:num>
+  <w:num w:numId="3">
+    <w:abstractNumId w:val="4"/>
+  </w:num>
+  <w:num w:numId="4">
     <w:abstractNumId w:val="1"/>
   </w:num>
-  <w:num w:numId="2">
-    <w:abstractNumId w:val="2"/>
+  <w:num w:numId="5">
+    <w:abstractNumId w:val="0"/>
   </w:num>
-  <w:num w:numId="3">
-    <w:abstractNumId w:val="3"/>
+  <w:num w:numId="6">
+    <w:abstractNumId w:val="6"/>
   </w:num>
-  <w:num w:numId="4">
-    <w:abstractNumId w:val="0"/>
+  <w:num w:numId="7">
+    <w:abstractNumId w:val="5"/>
   </w:num>
 </w:numbering>
 </file>

</xml_diff>